<commit_message>
Changes in the document as per the feedback by Eric
</commit_message>
<xml_diff>
--- a/OpenXC_iOS_Document.docx
+++ b/OpenXC_iOS_Document.docx
@@ -12,7 +12,6 @@
           <w:szCs w:val="56"/>
         </w:rPr>
       </w:pPr>
-      <w:proofErr w:type="spellStart"/>
       <w:r>
         <w:rPr>
           <w:rFonts w:ascii="Cambria" w:hAnsi="Cambria"/>
@@ -20,28 +19,7 @@
           <w:sz w:val="56"/>
           <w:szCs w:val="56"/>
         </w:rPr>
-        <w:t>Open</w:t>
-      </w:r>
-      <w:bookmarkStart w:id="0" w:name="_GoBack"/>
-      <w:bookmarkEnd w:id="0"/>
-      <w:r>
-        <w:rPr>
-          <w:rFonts w:ascii="Cambria" w:hAnsi="Cambria"/>
-          <w:b/>
-          <w:sz w:val="56"/>
-          <w:szCs w:val="56"/>
-        </w:rPr>
-        <w:t>XC</w:t>
-      </w:r>
-      <w:proofErr w:type="spellEnd"/>
-      <w:r>
-        <w:rPr>
-          <w:rFonts w:ascii="Cambria" w:hAnsi="Cambria"/>
-          <w:b/>
-          <w:sz w:val="56"/>
-          <w:szCs w:val="56"/>
-        </w:rPr>
-        <w:t xml:space="preserve"> iOS</w:t>
+        <w:t>OpenXC iOS</w:t>
       </w:r>
     </w:p>
     <w:p>
@@ -57,6 +35,12 @@
     </w:p>
     <w:sdt>
       <w:sdtPr>
+        <w:rPr>
+          <w:rFonts w:asciiTheme="minorHAnsi" w:eastAsiaTheme="minorHAnsi" w:hAnsiTheme="minorHAnsi" w:cstheme="minorBidi"/>
+          <w:color w:val="auto"/>
+          <w:sz w:val="22"/>
+          <w:szCs w:val="22"/>
+        </w:rPr>
         <w:id w:val="-1761294764"/>
         <w:docPartObj>
           <w:docPartGallery w:val="Table of Contents"/>
@@ -65,13 +49,9 @@
       </w:sdtPr>
       <w:sdtEndPr>
         <w:rPr>
-          <w:rFonts w:asciiTheme="minorHAnsi" w:eastAsiaTheme="minorHAnsi" w:hAnsiTheme="minorHAnsi" w:cstheme="minorBidi"/>
           <w:b/>
           <w:bCs/>
           <w:noProof/>
-          <w:color w:val="auto"/>
-          <w:sz w:val="22"/>
-          <w:szCs w:val="22"/>
         </w:rPr>
       </w:sdtEndPr>
       <w:sdtContent>
@@ -725,7 +705,7 @@
           <w:szCs w:val="36"/>
         </w:rPr>
       </w:pPr>
-      <w:bookmarkStart w:id="1" w:name="_Toc465427567"/>
+      <w:bookmarkStart w:id="0" w:name="_Toc465427567"/>
       <w:r>
         <w:rPr>
           <w:rFonts w:ascii="Cambria" w:eastAsia="Times New Roman" w:hAnsi="Cambria"/>
@@ -736,7 +716,7 @@
         </w:rPr>
         <w:t>Using VI with iOS</w:t>
       </w:r>
-      <w:bookmarkEnd w:id="1"/>
+      <w:bookmarkEnd w:id="0"/>
     </w:p>
     <w:p/>
     <w:p>
@@ -757,9 +737,8 @@
           <w:szCs w:val="24"/>
           <w:shd w:val="clear" w:color="auto" w:fill="FFFFFF"/>
         </w:rPr>
-        <w:t xml:space="preserve">So you just bought an </w:t>
-      </w:r>
-      <w:proofErr w:type="spellStart"/>
+        <w:t xml:space="preserve">So you just bought an OpenXC </w:t>
+      </w:r>
       <w:r>
         <w:rPr>
           <w:rFonts w:ascii="Cambria" w:hAnsi="Cambria" w:cs="Helvetica"/>
@@ -768,9 +747,8 @@
           <w:szCs w:val="24"/>
           <w:shd w:val="clear" w:color="auto" w:fill="FFFFFF"/>
         </w:rPr>
-        <w:t>OpenXC</w:t>
-      </w:r>
-      <w:proofErr w:type="spellEnd"/>
+        <w:t>VI</w:t>
+      </w:r>
       <w:r>
         <w:rPr>
           <w:rFonts w:ascii="Cambria" w:hAnsi="Cambria" w:cs="Helvetica"/>
@@ -779,7 +757,7 @@
           <w:szCs w:val="24"/>
           <w:shd w:val="clear" w:color="auto" w:fill="FFFFFF"/>
         </w:rPr>
-        <w:t xml:space="preserve"> vehicle interface? Let’s get it programmed and test it in a car with your iOS device or laptop. If you have issues at any point in this process, check for similar issues in the</w:t>
+        <w:t>? Let’s get it programmed and test it in a car with your iOS device or laptop. If you have issues at any point in this process, check for similar issues in the</w:t>
       </w:r>
       <w:r>
         <w:rPr>
@@ -865,7 +843,7 @@
         </w:rPr>
       </w:pPr>
       <w:hyperlink r:id="rId7" w:anchor="enabler" w:history="1">
-        <w:bookmarkStart w:id="2" w:name="_Toc465427568"/>
+        <w:bookmarkStart w:id="1" w:name="_Toc465427568"/>
         <w:r>
           <w:rPr>
             <w:rStyle w:val="Hyperlink"/>
@@ -877,37 +855,9 @@
             <w:szCs w:val="36"/>
             <w:u w:val="none"/>
           </w:rPr>
-          <w:t xml:space="preserve">Install the </w:t>
+          <w:t>Install the OpenXC Enabler</w:t>
         </w:r>
-        <w:proofErr w:type="spellStart"/>
-        <w:r>
-          <w:rPr>
-            <w:rStyle w:val="Hyperlink"/>
-            <w:rFonts w:ascii="Cambria" w:hAnsi="Cambria" w:cs="Helvetica"/>
-            <w:b/>
-            <w:bCs/>
-            <w:color w:val="auto"/>
-            <w:sz w:val="36"/>
-            <w:szCs w:val="36"/>
-            <w:u w:val="none"/>
-          </w:rPr>
-          <w:t>OpenXC</w:t>
-        </w:r>
-        <w:proofErr w:type="spellEnd"/>
-        <w:r>
-          <w:rPr>
-            <w:rStyle w:val="Hyperlink"/>
-            <w:rFonts w:ascii="Cambria" w:hAnsi="Cambria" w:cs="Helvetica"/>
-            <w:b/>
-            <w:bCs/>
-            <w:color w:val="auto"/>
-            <w:sz w:val="36"/>
-            <w:szCs w:val="36"/>
-            <w:u w:val="none"/>
-          </w:rPr>
-          <w:t xml:space="preserve"> Enabler</w:t>
-        </w:r>
-        <w:bookmarkEnd w:id="2"/>
+        <w:bookmarkEnd w:id="1"/>
       </w:hyperlink>
     </w:p>
     <w:p/>
@@ -930,30 +880,9 @@
           <w:sz w:val="21"/>
           <w:szCs w:val="21"/>
         </w:rPr>
-        <w:t xml:space="preserve">iOS </w:t>
-      </w:r>
-      <w:proofErr w:type="spellStart"/>
-      <w:r>
-        <w:rPr>
-          <w:rFonts w:ascii="Cambria" w:hAnsi="Cambria" w:cs="Helvetica"/>
-          <w:color w:val="333333"/>
-          <w:sz w:val="21"/>
-          <w:szCs w:val="21"/>
-        </w:rPr>
-        <w:t>OpenXC</w:t>
-      </w:r>
-      <w:proofErr w:type="spellEnd"/>
-      <w:r>
-        <w:rPr>
-          <w:rFonts w:ascii="Cambria" w:hAnsi="Cambria" w:cs="Helvetica"/>
-          <w:color w:val="333333"/>
-          <w:sz w:val="21"/>
-          <w:szCs w:val="21"/>
-        </w:rPr>
-        <w:t xml:space="preserve"> Enabler application is available on GitHub in the </w:t>
+        <w:t xml:space="preserve">iOS OpenXC Enabler application is available on GitHub in the </w:t>
       </w:r>
       <w:hyperlink r:id="rId8" w:history="1">
-        <w:proofErr w:type="spellStart"/>
         <w:r>
           <w:rPr>
             <w:rStyle w:val="Hyperlink"/>
@@ -961,37 +890,7 @@
             <w:sz w:val="21"/>
             <w:szCs w:val="21"/>
           </w:rPr>
-          <w:t>openxc</w:t>
-        </w:r>
-        <w:proofErr w:type="spellEnd"/>
-        <w:r>
-          <w:rPr>
-            <w:rStyle w:val="Hyperlink"/>
-            <w:rFonts w:ascii="Cambria" w:hAnsi="Cambria" w:cs="Helvetica"/>
-            <w:sz w:val="21"/>
-            <w:szCs w:val="21"/>
-          </w:rPr>
-          <w:t>-</w:t>
-        </w:r>
-        <w:proofErr w:type="spellStart"/>
-        <w:r>
-          <w:rPr>
-            <w:rStyle w:val="Hyperlink"/>
-            <w:rFonts w:ascii="Cambria" w:hAnsi="Cambria" w:cs="Helvetica"/>
-            <w:sz w:val="21"/>
-            <w:szCs w:val="21"/>
-          </w:rPr>
-          <w:t>ios</w:t>
-        </w:r>
-        <w:proofErr w:type="spellEnd"/>
-        <w:r>
-          <w:rPr>
-            <w:rStyle w:val="Hyperlink"/>
-            <w:rFonts w:ascii="Cambria" w:hAnsi="Cambria" w:cs="Helvetica"/>
-            <w:sz w:val="21"/>
-            <w:szCs w:val="21"/>
-          </w:rPr>
-          <w:t>-app-demo</w:t>
+          <w:t>openxc-ios-app-demo</w:t>
         </w:r>
       </w:hyperlink>
       <w:r>
@@ -1049,47 +948,7 @@
           <w:sz w:val="21"/>
           <w:szCs w:val="21"/>
         </w:rPr>
-        <w:t xml:space="preserve">Open the </w:t>
-      </w:r>
-      <w:proofErr w:type="spellStart"/>
-      <w:r>
-        <w:rPr>
-          <w:rFonts w:ascii="Cambria" w:hAnsi="Cambria" w:cs="Helvetica"/>
-          <w:color w:val="333333"/>
-          <w:sz w:val="21"/>
-          <w:szCs w:val="21"/>
-        </w:rPr>
-        <w:t>OpenXC</w:t>
-      </w:r>
-      <w:proofErr w:type="spellEnd"/>
-      <w:r>
-        <w:rPr>
-          <w:rFonts w:ascii="Cambria" w:hAnsi="Cambria" w:cs="Helvetica"/>
-          <w:color w:val="333333"/>
-          <w:sz w:val="21"/>
-          <w:szCs w:val="21"/>
-        </w:rPr>
-        <w:t xml:space="preserve"> Enabler App on </w:t>
-      </w:r>
-      <w:proofErr w:type="spellStart"/>
-      <w:r>
-        <w:rPr>
-          <w:rFonts w:ascii="Cambria" w:hAnsi="Cambria" w:cs="Helvetica"/>
-          <w:color w:val="333333"/>
-          <w:sz w:val="21"/>
-          <w:szCs w:val="21"/>
-        </w:rPr>
-        <w:t>XCode</w:t>
-      </w:r>
-      <w:proofErr w:type="spellEnd"/>
-      <w:r>
-        <w:rPr>
-          <w:rFonts w:ascii="Cambria" w:hAnsi="Cambria" w:cs="Helvetica"/>
-          <w:color w:val="333333"/>
-          <w:sz w:val="21"/>
-          <w:szCs w:val="21"/>
-        </w:rPr>
-        <w:t xml:space="preserve"> (</w:t>
+        <w:t>Open the OpenXC Enabler App on XCode (</w:t>
       </w:r>
       <w:hyperlink r:id="rId9" w:history="1">
         <w:r>
@@ -1099,9 +958,45 @@
             <w:sz w:val="21"/>
             <w:szCs w:val="21"/>
           </w:rPr>
-          <w:t xml:space="preserve">steps to install </w:t>
+          <w:t>steps to install XCode</w:t>
         </w:r>
-        <w:proofErr w:type="spellStart"/>
+      </w:hyperlink>
+      <w:r>
+        <w:rPr>
+          <w:rFonts w:ascii="Cambria" w:hAnsi="Cambria" w:cs="Helvetica"/>
+          <w:color w:val="333333"/>
+          <w:sz w:val="21"/>
+          <w:szCs w:val="21"/>
+        </w:rPr>
+        <w:t>)</w:t>
+      </w:r>
+    </w:p>
+    <w:p>
+      <w:pPr>
+        <w:pStyle w:val="NormalWeb"/>
+        <w:numPr>
+          <w:ilvl w:val="0"/>
+          <w:numId w:val="1"/>
+        </w:numPr>
+        <w:shd w:val="clear" w:color="auto" w:fill="FFFFFF"/>
+        <w:spacing w:before="0" w:beforeAutospacing="0" w:after="150" w:afterAutospacing="0"/>
+        <w:rPr>
+          <w:rFonts w:ascii="Cambria" w:hAnsi="Cambria" w:cs="Helvetica"/>
+          <w:color w:val="333333"/>
+          <w:sz w:val="21"/>
+          <w:szCs w:val="21"/>
+        </w:rPr>
+      </w:pPr>
+      <w:r>
+        <w:rPr>
+          <w:rFonts w:ascii="Cambria" w:hAnsi="Cambria" w:cs="Helvetica"/>
+          <w:color w:val="333333"/>
+          <w:sz w:val="21"/>
+          <w:szCs w:val="21"/>
+        </w:rPr>
+        <w:t xml:space="preserve">Add </w:t>
+      </w:r>
+      <w:hyperlink r:id="rId10" w:history="1">
         <w:r>
           <w:rPr>
             <w:rStyle w:val="Hyperlink"/>
@@ -1109,85 +1004,7 @@
             <w:sz w:val="21"/>
             <w:szCs w:val="21"/>
           </w:rPr>
-          <w:t>XCode</w:t>
-        </w:r>
-        <w:proofErr w:type="spellEnd"/>
-      </w:hyperlink>
-      <w:r>
-        <w:rPr>
-          <w:rFonts w:ascii="Cambria" w:hAnsi="Cambria" w:cs="Helvetica"/>
-          <w:color w:val="333333"/>
-          <w:sz w:val="21"/>
-          <w:szCs w:val="21"/>
-        </w:rPr>
-        <w:t>)</w:t>
-      </w:r>
-    </w:p>
-    <w:p>
-      <w:pPr>
-        <w:pStyle w:val="NormalWeb"/>
-        <w:numPr>
-          <w:ilvl w:val="0"/>
-          <w:numId w:val="1"/>
-        </w:numPr>
-        <w:shd w:val="clear" w:color="auto" w:fill="FFFFFF"/>
-        <w:spacing w:before="0" w:beforeAutospacing="0" w:after="150" w:afterAutospacing="0"/>
-        <w:rPr>
-          <w:rFonts w:ascii="Cambria" w:hAnsi="Cambria" w:cs="Helvetica"/>
-          <w:color w:val="333333"/>
-          <w:sz w:val="21"/>
-          <w:szCs w:val="21"/>
-        </w:rPr>
-      </w:pPr>
-      <w:r>
-        <w:rPr>
-          <w:rFonts w:ascii="Cambria" w:hAnsi="Cambria" w:cs="Helvetica"/>
-          <w:color w:val="333333"/>
-          <w:sz w:val="21"/>
-          <w:szCs w:val="21"/>
-        </w:rPr>
-        <w:t xml:space="preserve">Add </w:t>
-      </w:r>
-      <w:hyperlink r:id="rId10" w:history="1">
-        <w:proofErr w:type="spellStart"/>
-        <w:r>
-          <w:rPr>
-            <w:rStyle w:val="Hyperlink"/>
-            <w:rFonts w:ascii="Cambria" w:hAnsi="Cambria" w:cs="Helvetica"/>
-            <w:sz w:val="21"/>
-            <w:szCs w:val="21"/>
-          </w:rPr>
-          <w:t>openx</w:t>
-        </w:r>
-        <w:proofErr w:type="spellEnd"/>
-        <w:r>
-          <w:rPr>
-            <w:rStyle w:val="Hyperlink"/>
-            <w:rFonts w:ascii="Cambria" w:hAnsi="Cambria" w:cs="Helvetica"/>
-            <w:sz w:val="21"/>
-            <w:szCs w:val="21"/>
-          </w:rPr>
-          <w:t>-</w:t>
-        </w:r>
-        <w:proofErr w:type="spellStart"/>
-        <w:r>
-          <w:rPr>
-            <w:rStyle w:val="Hyperlink"/>
-            <w:rFonts w:ascii="Cambria" w:hAnsi="Cambria" w:cs="Helvetica"/>
-            <w:sz w:val="21"/>
-            <w:szCs w:val="21"/>
-          </w:rPr>
-          <w:t>ios</w:t>
-        </w:r>
-        <w:proofErr w:type="spellEnd"/>
-        <w:r>
-          <w:rPr>
-            <w:rStyle w:val="Hyperlink"/>
-            <w:rFonts w:ascii="Cambria" w:hAnsi="Cambria" w:cs="Helvetica"/>
-            <w:sz w:val="21"/>
-            <w:szCs w:val="21"/>
-          </w:rPr>
-          <w:t>-</w:t>
+          <w:t>openx-ios-</w:t>
         </w:r>
         <w:r>
           <w:rPr>
@@ -1232,27 +1049,7 @@
           <w:sz w:val="21"/>
           <w:szCs w:val="21"/>
         </w:rPr>
-        <w:t xml:space="preserve">This will also add </w:t>
-      </w:r>
-      <w:proofErr w:type="spellStart"/>
-      <w:r>
-        <w:rPr>
-          <w:rFonts w:ascii="Cambria" w:hAnsi="Cambria" w:cs="Helvetica"/>
-          <w:color w:val="333333"/>
-          <w:sz w:val="21"/>
-          <w:szCs w:val="21"/>
-        </w:rPr>
-        <w:t>protobuf</w:t>
-      </w:r>
-      <w:proofErr w:type="spellEnd"/>
-      <w:r>
-        <w:rPr>
-          <w:rFonts w:ascii="Cambria" w:hAnsi="Cambria" w:cs="Helvetica"/>
-          <w:color w:val="333333"/>
-          <w:sz w:val="21"/>
-          <w:szCs w:val="21"/>
-        </w:rPr>
-        <w:t xml:space="preserve"> framework being a submodule</w:t>
+        <w:t>This will also add protobuf framework being a submodule</w:t>
       </w:r>
     </w:p>
     <w:p>
@@ -1351,27 +1148,7 @@
           <w:sz w:val="21"/>
           <w:szCs w:val="21"/>
         </w:rPr>
-        <w:t xml:space="preserve">Add </w:t>
-      </w:r>
-      <w:proofErr w:type="spellStart"/>
-      <w:r>
-        <w:rPr>
-          <w:rFonts w:ascii="Cambria" w:hAnsi="Cambria" w:cs="Helvetica"/>
-          <w:color w:val="333333"/>
-          <w:sz w:val="21"/>
-          <w:szCs w:val="21"/>
-        </w:rPr>
-        <w:t>CoreBluetooth</w:t>
-      </w:r>
-      <w:proofErr w:type="spellEnd"/>
-      <w:r>
-        <w:rPr>
-          <w:rFonts w:ascii="Cambria" w:hAnsi="Cambria" w:cs="Helvetica"/>
-          <w:color w:val="333333"/>
-          <w:sz w:val="21"/>
-          <w:szCs w:val="21"/>
-        </w:rPr>
-        <w:t xml:space="preserve"> framework in your application &amp; also in </w:t>
+        <w:t xml:space="preserve">Add CoreBluetooth framework in your application &amp; also in </w:t>
       </w:r>
       <w:r>
         <w:rPr>
@@ -1482,7 +1259,7 @@
         </w:rPr>
       </w:pPr>
       <w:hyperlink r:id="rId11" w:anchor="contributor" w:history="1">
-        <w:bookmarkStart w:id="3" w:name="_Toc465427569"/>
+        <w:bookmarkStart w:id="2" w:name="_Toc465427569"/>
         <w:r>
           <w:rPr>
             <w:rStyle w:val="Hyperlink"/>
@@ -1496,7 +1273,7 @@
           </w:rPr>
           <w:t>For Contributors</w:t>
         </w:r>
-        <w:bookmarkEnd w:id="3"/>
+        <w:bookmarkEnd w:id="2"/>
       </w:hyperlink>
     </w:p>
     <w:p/>
@@ -1531,130 +1308,25 @@
         </w:rPr>
         <w:t> </w:t>
       </w:r>
-      <w:proofErr w:type="spellStart"/>
-      <w:r>
-        <w:rPr>
-          <w:rFonts w:ascii="Cambria" w:hAnsi="Cambria" w:cs="Helvetica"/>
-          <w:color w:val="333333"/>
-          <w:sz w:val="21"/>
-          <w:szCs w:val="21"/>
-        </w:rPr>
-        <w:fldChar w:fldCharType="begin"/>
-      </w:r>
-      <w:r>
-        <w:rPr>
-          <w:rFonts w:ascii="Cambria" w:hAnsi="Cambria" w:cs="Helvetica"/>
-          <w:color w:val="333333"/>
-          <w:sz w:val="21"/>
-          <w:szCs w:val="21"/>
-        </w:rPr>
-        <w:instrText xml:space="preserve"> HYPERLINK "https://github.com/openxc/openxc-ios-framework" </w:instrText>
-      </w:r>
-      <w:r>
-        <w:rPr>
-          <w:rFonts w:ascii="Cambria" w:hAnsi="Cambria" w:cs="Helvetica"/>
-          <w:color w:val="333333"/>
-          <w:sz w:val="21"/>
-          <w:szCs w:val="21"/>
-        </w:rPr>
-        <w:fldChar w:fldCharType="separate"/>
-      </w:r>
-      <w:r>
-        <w:rPr>
-          <w:rStyle w:val="Hyperlink"/>
-          <w:rFonts w:ascii="Cambria" w:hAnsi="Cambria" w:cs="Helvetica"/>
-          <w:sz w:val="21"/>
-          <w:szCs w:val="21"/>
-        </w:rPr>
-        <w:t>openxc</w:t>
-      </w:r>
-      <w:proofErr w:type="spellEnd"/>
-      <w:r>
-        <w:rPr>
-          <w:rStyle w:val="Hyperlink"/>
-          <w:rFonts w:ascii="Cambria" w:hAnsi="Cambria" w:cs="Helvetica"/>
-          <w:sz w:val="21"/>
-          <w:szCs w:val="21"/>
-        </w:rPr>
-        <w:t>-</w:t>
-      </w:r>
-      <w:proofErr w:type="spellStart"/>
-      <w:r>
-        <w:rPr>
-          <w:rStyle w:val="Hyperlink"/>
-          <w:rFonts w:ascii="Cambria" w:hAnsi="Cambria" w:cs="Helvetica"/>
-          <w:sz w:val="21"/>
-          <w:szCs w:val="21"/>
-        </w:rPr>
-        <w:t>ios</w:t>
-      </w:r>
-      <w:proofErr w:type="spellEnd"/>
-      <w:r>
-        <w:rPr>
-          <w:rStyle w:val="Hyperlink"/>
-          <w:rFonts w:ascii="Cambria" w:hAnsi="Cambria" w:cs="Helvetica"/>
-          <w:sz w:val="21"/>
-          <w:szCs w:val="21"/>
-        </w:rPr>
-        <w:t>-framework </w:t>
-      </w:r>
-      <w:r>
-        <w:rPr>
-          <w:rFonts w:ascii="Cambria" w:hAnsi="Cambria" w:cs="Helvetica"/>
-          <w:color w:val="333333"/>
-          <w:sz w:val="21"/>
-          <w:szCs w:val="21"/>
-        </w:rPr>
-        <w:fldChar w:fldCharType="end"/>
-      </w:r>
-      <w:r>
-        <w:rPr>
-          <w:rFonts w:ascii="Cambria" w:hAnsi="Cambria" w:cs="Helvetica"/>
-          <w:color w:val="333333"/>
-          <w:sz w:val="21"/>
-          <w:szCs w:val="21"/>
-        </w:rPr>
-        <w:t xml:space="preserve">repository using </w:t>
-      </w:r>
-      <w:proofErr w:type="spellStart"/>
-      <w:r>
-        <w:rPr>
-          <w:rFonts w:ascii="Cambria" w:hAnsi="Cambria" w:cs="Helvetica"/>
-          <w:color w:val="333333"/>
-          <w:sz w:val="21"/>
-          <w:szCs w:val="21"/>
-        </w:rPr>
-        <w:t>Git</w:t>
-      </w:r>
-      <w:proofErr w:type="spellEnd"/>
-      <w:r>
-        <w:rPr>
-          <w:rFonts w:ascii="Cambria" w:hAnsi="Cambria" w:cs="Helvetica"/>
-          <w:color w:val="333333"/>
-          <w:sz w:val="21"/>
-          <w:szCs w:val="21"/>
-        </w:rPr>
-        <w:t xml:space="preserve">. If you don’t already have </w:t>
-      </w:r>
-      <w:proofErr w:type="spellStart"/>
-      <w:r>
-        <w:rPr>
-          <w:rFonts w:ascii="Cambria" w:hAnsi="Cambria" w:cs="Helvetica"/>
-          <w:color w:val="333333"/>
-          <w:sz w:val="21"/>
-          <w:szCs w:val="21"/>
-        </w:rPr>
-        <w:t>Git</w:t>
-      </w:r>
-      <w:proofErr w:type="spellEnd"/>
-      <w:r>
-        <w:rPr>
-          <w:rFonts w:ascii="Cambria" w:hAnsi="Cambria" w:cs="Helvetica"/>
-          <w:color w:val="333333"/>
-          <w:sz w:val="21"/>
-          <w:szCs w:val="21"/>
-        </w:rPr>
-        <w:t xml:space="preserve"> installed, GitHub has a</w:t>
+      <w:hyperlink r:id="rId12" w:history="1">
+        <w:r>
+          <w:rPr>
+            <w:rStyle w:val="Hyperlink"/>
+            <w:rFonts w:ascii="Cambria" w:hAnsi="Cambria" w:cs="Helvetica"/>
+            <w:sz w:val="21"/>
+            <w:szCs w:val="21"/>
+          </w:rPr>
+          <w:t>openxc-ios-framework </w:t>
+        </w:r>
+      </w:hyperlink>
+      <w:r>
+        <w:rPr>
+          <w:rFonts w:ascii="Cambria" w:hAnsi="Cambria" w:cs="Helvetica"/>
+          <w:color w:val="333333"/>
+          <w:sz w:val="21"/>
+          <w:szCs w:val="21"/>
+        </w:rPr>
+        <w:t>repository using Git. If you don’t already have Git installed, GitHub has a</w:t>
       </w:r>
       <w:r>
         <w:rPr>
@@ -1666,7 +1338,7 @@
         </w:rPr>
         <w:t> </w:t>
       </w:r>
-      <w:hyperlink r:id="rId12" w:history="1">
+      <w:hyperlink r:id="rId13" w:history="1">
         <w:r>
           <w:rPr>
             <w:rStyle w:val="Hyperlink"/>
@@ -1730,7 +1402,6 @@
         </w:rPr>
         <w:t> </w:t>
       </w:r>
-      <w:proofErr w:type="spellStart"/>
       <w:r>
         <w:rPr>
           <w:rStyle w:val="HTMLCode"/>
@@ -1740,9 +1411,27 @@
           <w:szCs w:val="19"/>
           <w:shd w:val="clear" w:color="auto" w:fill="F9F2F4"/>
         </w:rPr>
-        <w:t>openxc</w:t>
-      </w:r>
-      <w:proofErr w:type="spellEnd"/>
+        <w:t>openxc-ios-framework</w:t>
+      </w:r>
+      <w:r>
+        <w:rPr>
+          <w:rStyle w:val="apple-converted-space"/>
+          <w:rFonts w:ascii="Cambria" w:hAnsi="Cambria" w:cs="Helvetica"/>
+          <w:color w:val="333333"/>
+          <w:sz w:val="21"/>
+          <w:szCs w:val="21"/>
+        </w:rPr>
+        <w:t> </w:t>
+      </w:r>
+      <w:r>
+        <w:rPr>
+          <w:rFonts w:ascii="Cambria" w:hAnsi="Cambria" w:cs="Helvetica"/>
+          <w:color w:val="333333"/>
+          <w:sz w:val="21"/>
+          <w:szCs w:val="21"/>
+        </w:rPr>
+        <w:t xml:space="preserve">library, open the project in XCode. This should have </w:t>
+      </w:r>
       <w:r>
         <w:rPr>
           <w:rStyle w:val="HTMLCode"/>
@@ -1752,94 +1441,7 @@
           <w:szCs w:val="19"/>
           <w:shd w:val="clear" w:color="auto" w:fill="F9F2F4"/>
         </w:rPr>
-        <w:t>-</w:t>
-      </w:r>
-      <w:proofErr w:type="spellStart"/>
-      <w:r>
-        <w:rPr>
-          <w:rStyle w:val="HTMLCode"/>
-          <w:rFonts w:ascii="Cambria" w:eastAsiaTheme="majorEastAsia" w:hAnsi="Cambria" w:cs="Consolas"/>
-          <w:color w:val="C7254E"/>
-          <w:sz w:val="19"/>
-          <w:szCs w:val="19"/>
-          <w:shd w:val="clear" w:color="auto" w:fill="F9F2F4"/>
-        </w:rPr>
-        <w:t>ios</w:t>
-      </w:r>
-      <w:proofErr w:type="spellEnd"/>
-      <w:r>
-        <w:rPr>
-          <w:rStyle w:val="HTMLCode"/>
-          <w:rFonts w:ascii="Cambria" w:eastAsiaTheme="majorEastAsia" w:hAnsi="Cambria" w:cs="Consolas"/>
-          <w:color w:val="C7254E"/>
-          <w:sz w:val="19"/>
-          <w:szCs w:val="19"/>
-          <w:shd w:val="clear" w:color="auto" w:fill="F9F2F4"/>
-        </w:rPr>
-        <w:t>-framework</w:t>
-      </w:r>
-      <w:r>
-        <w:rPr>
-          <w:rStyle w:val="apple-converted-space"/>
-          <w:rFonts w:ascii="Cambria" w:hAnsi="Cambria" w:cs="Helvetica"/>
-          <w:color w:val="333333"/>
-          <w:sz w:val="21"/>
-          <w:szCs w:val="21"/>
-        </w:rPr>
-        <w:t> </w:t>
-      </w:r>
-      <w:r>
-        <w:rPr>
-          <w:rFonts w:ascii="Cambria" w:hAnsi="Cambria" w:cs="Helvetica"/>
-          <w:color w:val="333333"/>
-          <w:sz w:val="21"/>
-          <w:szCs w:val="21"/>
-        </w:rPr>
-        <w:t xml:space="preserve">library, open the project in </w:t>
-      </w:r>
-      <w:proofErr w:type="spellStart"/>
-      <w:r>
-        <w:rPr>
-          <w:rFonts w:ascii="Cambria" w:hAnsi="Cambria" w:cs="Helvetica"/>
-          <w:color w:val="333333"/>
-          <w:sz w:val="21"/>
-          <w:szCs w:val="21"/>
-        </w:rPr>
-        <w:t>XCode</w:t>
-      </w:r>
-      <w:proofErr w:type="spellEnd"/>
-      <w:r>
-        <w:rPr>
-          <w:rFonts w:ascii="Cambria" w:hAnsi="Cambria" w:cs="Helvetica"/>
-          <w:color w:val="333333"/>
-          <w:sz w:val="21"/>
-          <w:szCs w:val="21"/>
-        </w:rPr>
-        <w:t xml:space="preserve">. This should have </w:t>
-      </w:r>
-      <w:proofErr w:type="spellStart"/>
-      <w:r>
-        <w:rPr>
-          <w:rStyle w:val="HTMLCode"/>
-          <w:rFonts w:ascii="Cambria" w:eastAsiaTheme="majorEastAsia" w:hAnsi="Cambria" w:cs="Consolas"/>
-          <w:color w:val="C7254E"/>
-          <w:sz w:val="19"/>
-          <w:szCs w:val="19"/>
-          <w:shd w:val="clear" w:color="auto" w:fill="F9F2F4"/>
-        </w:rPr>
-        <w:t>protobuf</w:t>
-      </w:r>
-      <w:proofErr w:type="spellEnd"/>
-      <w:r>
-        <w:rPr>
-          <w:rStyle w:val="HTMLCode"/>
-          <w:rFonts w:ascii="Cambria" w:eastAsiaTheme="majorEastAsia" w:hAnsi="Cambria" w:cs="Consolas"/>
-          <w:color w:val="C7254E"/>
-          <w:sz w:val="19"/>
-          <w:szCs w:val="19"/>
-          <w:shd w:val="clear" w:color="auto" w:fill="F9F2F4"/>
-        </w:rPr>
-        <w:t xml:space="preserve"> framework</w:t>
+        <w:t>protobuf framework</w:t>
       </w:r>
       <w:r>
         <w:rPr>
@@ -1879,27 +1481,7 @@
           <w:sz w:val="21"/>
           <w:szCs w:val="21"/>
         </w:rPr>
-        <w:t xml:space="preserve">nce you have the library set up, you can start writing your first </w:t>
-      </w:r>
-      <w:proofErr w:type="spellStart"/>
-      <w:r>
-        <w:rPr>
-          <w:rFonts w:ascii="Cambria" w:hAnsi="Cambria" w:cs="Helvetica"/>
-          <w:color w:val="333333"/>
-          <w:sz w:val="21"/>
-          <w:szCs w:val="21"/>
-        </w:rPr>
-        <w:t>OpenXC</w:t>
-      </w:r>
-      <w:proofErr w:type="spellEnd"/>
-      <w:r>
-        <w:rPr>
-          <w:rFonts w:ascii="Cambria" w:hAnsi="Cambria" w:cs="Helvetica"/>
-          <w:color w:val="333333"/>
-          <w:sz w:val="21"/>
-          <w:szCs w:val="21"/>
-        </w:rPr>
-        <w:t xml:space="preserve"> app using </w:t>
+        <w:t xml:space="preserve">nce you have the library set up, you can start writing your first OpenXC app using </w:t>
       </w:r>
       <w:r>
         <w:rPr>
@@ -1981,7 +1563,7 @@
           <w:szCs w:val="36"/>
         </w:rPr>
       </w:pPr>
-      <w:bookmarkStart w:id="4" w:name="_Toc465427570"/>
+      <w:bookmarkStart w:id="3" w:name="_Toc465427570"/>
       <w:r>
         <w:rPr>
           <w:rFonts w:ascii="Cambria" w:hAnsi="Cambria"/>
@@ -1993,7 +1575,7 @@
         <w:lastRenderedPageBreak/>
         <w:t>App Tutorial</w:t>
       </w:r>
-      <w:bookmarkEnd w:id="4"/>
+      <w:bookmarkEnd w:id="3"/>
     </w:p>
     <w:p/>
     <w:p>
@@ -2015,27 +1597,25 @@
           <w:sz w:val="21"/>
           <w:szCs w:val="21"/>
         </w:rPr>
-        <w:t xml:space="preserve">This tutorial assumes you have a working knowledge of how to create an iOS application. Setting up the development environment and understanding iOS fundamentals is outside the scope of </w:t>
-      </w:r>
-      <w:proofErr w:type="spellStart"/>
-      <w:r>
-        <w:rPr>
-          <w:rFonts w:ascii="Cambria" w:hAnsi="Cambria" w:cs="Helvetica"/>
-          <w:color w:val="333333"/>
-          <w:sz w:val="21"/>
-          <w:szCs w:val="21"/>
-        </w:rPr>
-        <w:t>OpenXC</w:t>
-      </w:r>
-      <w:proofErr w:type="spellEnd"/>
-      <w:r>
-        <w:rPr>
-          <w:rFonts w:ascii="Cambria" w:hAnsi="Cambria" w:cs="Helvetica"/>
-          <w:color w:val="333333"/>
-          <w:sz w:val="21"/>
-          <w:szCs w:val="21"/>
-        </w:rPr>
-        <w:t>, and already Apple provides great documentation and tutorials - we won’t repeat them here. The best place to start is</w:t>
+        <w:t xml:space="preserve">This tutorial assumes you have a working knowledge of how to create an iOS application. Setting up the development environment and understanding iOS fundamentals is outside the scope of OpenXC, </w:t>
+      </w:r>
+      <w:r>
+        <w:rPr>
+          <w:rFonts w:ascii="Cambria" w:hAnsi="Cambria" w:cs="Helvetica"/>
+          <w:color w:val="333333"/>
+          <w:sz w:val="21"/>
+          <w:szCs w:val="21"/>
+        </w:rPr>
+        <w:t>and Apple already provides documentation and tutorials.</w:t>
+      </w:r>
+      <w:r>
+        <w:rPr>
+          <w:rFonts w:ascii="Cambria" w:hAnsi="Cambria" w:cs="Helvetica"/>
+          <w:color w:val="333333"/>
+          <w:sz w:val="21"/>
+          <w:szCs w:val="21"/>
+        </w:rPr>
+        <w:t xml:space="preserve"> The best place to start is</w:t>
       </w:r>
       <w:r>
         <w:rPr>
@@ -2047,7 +1627,7 @@
         </w:rPr>
         <w:t> </w:t>
       </w:r>
-      <w:hyperlink r:id="rId13" w:history="1">
+      <w:hyperlink r:id="rId14" w:history="1">
         <w:r>
           <w:rPr>
             <w:rStyle w:val="Hyperlink"/>
@@ -2099,7 +1679,7 @@
           <w:szCs w:val="36"/>
         </w:rPr>
       </w:pPr>
-      <w:bookmarkStart w:id="5" w:name="_Toc465427571"/>
+      <w:bookmarkStart w:id="4" w:name="_Toc465427571"/>
       <w:r>
         <w:rPr>
           <w:rFonts w:ascii="Cambria" w:hAnsi="Cambria"/>
@@ -2110,7 +1690,7 @@
         </w:rPr>
         <w:t>Starter Application</w:t>
       </w:r>
-      <w:bookmarkEnd w:id="5"/>
+      <w:bookmarkEnd w:id="4"/>
     </w:p>
     <w:p>
       <w:pPr>
@@ -2146,7 +1726,7 @@
         </w:rPr>
         <w:t> </w:t>
       </w:r>
-      <w:hyperlink r:id="rId14" w:history="1">
+      <w:hyperlink r:id="rId15" w:history="1">
         <w:r>
           <w:rPr>
             <w:rStyle w:val="Hyperlink"/>
@@ -2174,27 +1754,27 @@
           <w:sz w:val="21"/>
           <w:szCs w:val="21"/>
         </w:rPr>
-        <w:t xml:space="preserve">from GitHub (click the “ZIP” button on the right hand column or use </w:t>
-      </w:r>
-      <w:proofErr w:type="spellStart"/>
-      <w:r>
-        <w:rPr>
-          <w:rFonts w:ascii="Cambria" w:hAnsi="Cambria" w:cs="Helvetica"/>
-          <w:color w:val="333333"/>
-          <w:sz w:val="21"/>
-          <w:szCs w:val="21"/>
-        </w:rPr>
-        <w:t>Git</w:t>
-      </w:r>
-      <w:proofErr w:type="spellEnd"/>
-      <w:r>
-        <w:rPr>
-          <w:rFonts w:ascii="Cambria" w:hAnsi="Cambria" w:cs="Helvetica"/>
-          <w:color w:val="333333"/>
-          <w:sz w:val="21"/>
-          <w:szCs w:val="21"/>
-        </w:rPr>
-        <w:t>), and extract it to your code workspace.</w:t>
+        <w:t xml:space="preserve">from GitHub (click the “ZIP” button on the right hand column or </w:t>
+      </w:r>
+      <w:r>
+        <w:rPr>
+          <w:rFonts w:ascii="Cambria" w:hAnsi="Cambria" w:cs="Helvetica"/>
+          <w:color w:val="333333"/>
+          <w:sz w:val="21"/>
+          <w:szCs w:val="21"/>
+        </w:rPr>
+        <w:t>clone in</w:t>
+      </w:r>
+      <w:bookmarkStart w:id="5" w:name="_GoBack"/>
+      <w:bookmarkEnd w:id="5"/>
+      <w:r>
+        <w:rPr>
+          <w:rFonts w:ascii="Cambria" w:hAnsi="Cambria" w:cs="Helvetica"/>
+          <w:color w:val="333333"/>
+          <w:sz w:val="21"/>
+          <w:szCs w:val="21"/>
+        </w:rPr>
+        <w:t xml:space="preserve"> Git), and extract it to your code workspace.</w:t>
       </w:r>
     </w:p>
     <w:p>
@@ -2219,27 +1799,7 @@
           <w:sz w:val="21"/>
           <w:szCs w:val="21"/>
         </w:rPr>
-        <w:t xml:space="preserve">Open the project with </w:t>
-      </w:r>
-      <w:proofErr w:type="spellStart"/>
-      <w:r>
-        <w:rPr>
-          <w:rFonts w:ascii="Cambria" w:hAnsi="Cambria" w:cs="Helvetica"/>
-          <w:color w:val="333333"/>
-          <w:sz w:val="21"/>
-          <w:szCs w:val="21"/>
-        </w:rPr>
-        <w:t>XCode</w:t>
-      </w:r>
-      <w:proofErr w:type="spellEnd"/>
-      <w:r>
-        <w:rPr>
-          <w:rFonts w:ascii="Cambria" w:hAnsi="Cambria" w:cs="Helvetica"/>
-          <w:color w:val="333333"/>
-          <w:sz w:val="21"/>
-          <w:szCs w:val="21"/>
-        </w:rPr>
-        <w:t>.</w:t>
+        <w:t>Open the project with XCode.</w:t>
       </w:r>
     </w:p>
     <w:p>
@@ -2261,47 +1821,7 @@
           <w:sz w:val="21"/>
           <w:szCs w:val="21"/>
         </w:rPr>
-        <w:t xml:space="preserve">Add the </w:t>
-      </w:r>
-      <w:proofErr w:type="spellStart"/>
-      <w:r>
-        <w:rPr>
-          <w:rFonts w:ascii="Cambria" w:hAnsi="Cambria" w:cs="Helvetica"/>
-          <w:color w:val="333333"/>
-          <w:sz w:val="21"/>
-          <w:szCs w:val="21"/>
-        </w:rPr>
-        <w:t>openxc</w:t>
-      </w:r>
-      <w:proofErr w:type="spellEnd"/>
-      <w:r>
-        <w:rPr>
-          <w:rFonts w:ascii="Cambria" w:hAnsi="Cambria" w:cs="Helvetica"/>
-          <w:color w:val="333333"/>
-          <w:sz w:val="21"/>
-          <w:szCs w:val="21"/>
-        </w:rPr>
-        <w:t>-</w:t>
-      </w:r>
-      <w:proofErr w:type="spellStart"/>
-      <w:r>
-        <w:rPr>
-          <w:rFonts w:ascii="Cambria" w:hAnsi="Cambria" w:cs="Helvetica"/>
-          <w:color w:val="333333"/>
-          <w:sz w:val="21"/>
-          <w:szCs w:val="21"/>
-        </w:rPr>
-        <w:t>ios</w:t>
-      </w:r>
-      <w:proofErr w:type="spellEnd"/>
-      <w:r>
-        <w:rPr>
-          <w:rFonts w:ascii="Cambria" w:hAnsi="Cambria" w:cs="Helvetica"/>
-          <w:color w:val="333333"/>
-          <w:sz w:val="21"/>
-          <w:szCs w:val="21"/>
-        </w:rPr>
-        <w:t>-framework as mentioned above.</w:t>
+        <w:t>Add the openxc-ios-framework as mentioned above.</w:t>
       </w:r>
       <w:r>
         <w:rPr>
@@ -3455,7 +2975,7 @@
 </file>
 
 <file path=customXml/itemProps1.xml><?xml version="1.0" encoding="utf-8"?>
-<ds:datastoreItem xmlns:ds="http://schemas.openxmlformats.org/officeDocument/2006/customXml" ds:itemID="{9453C89A-EDF4-4AFE-A3B8-DD69E69A01BD}">
+<ds:datastoreItem xmlns:ds="http://schemas.openxmlformats.org/officeDocument/2006/customXml" ds:itemID="{2EE4C15F-F03B-4539-90BD-BEBECACC50C3}">
   <ds:schemaRefs>
     <ds:schemaRef ds:uri="http://schemas.openxmlformats.org/officeDocument/2006/bibliography"/>
   </ds:schemaRefs>

</xml_diff>